<commit_message>
docs: add docx versions of all markdown files
</commit_message>
<xml_diff>
--- a/.github/CONTRIBUTING.docx
+++ b/.github/CONTRIBUTING.docx
@@ -2,18 +2,30 @@
 <file path=word/document.xml><?xml version="1.0" encoding="utf-8"?>
 <w:document xmlns:w="http://schemas.openxmlformats.org/wordprocessingml/2006/main" xmlns:m="http://schemas.openxmlformats.org/officeDocument/2006/math" xmlns:r="http://schemas.openxmlformats.org/officeDocument/2006/relationships" xmlns:o="urn:schemas-microsoft-com:office:office" xmlns:v="urn:schemas-microsoft-com:vml" xmlns:w10="urn:schemas-microsoft-com:office:word" xmlns:a="http://schemas.openxmlformats.org/drawingml/2006/main" xmlns:pic="http://schemas.openxmlformats.org/drawingml/2006/picture" xmlns:wp="http://schemas.openxmlformats.org/drawingml/2006/wordprocessingDrawing">
   <w:body>
-    <w:bookmarkStart w:id="13" w:name="contributing-to-zebra-rfid-sdk-sample"/>
+    <w:bookmarkStart w:id="12" w:name="contributing"/>
     <w:p>
       <w:pPr>
         <w:pStyle w:val="Heading1"/>
       </w:pPr>
       <w:r>
-        <w:t xml:space="preserve">Contributing to Zebra RFID SDK Sample</w:t>
+        <w:t xml:space="preserve">Contributing</w:t>
       </w:r>
     </w:p>
     <w:p>
       <w:pPr>
         <w:pStyle w:val="FirstParagraph"/>
+      </w:pPr>
+      <w:r>
+        <w:rPr>
+          <w:b/>
+          <w:bCs/>
+        </w:rPr>
+        <w:t xml:space="preserve">Release: v1.0.0</w:t>
+      </w:r>
+    </w:p>
+    <w:p>
+      <w:pPr>
+        <w:pStyle w:val="BodyText"/>
       </w:pPr>
       <w:r>
         <w:t xml:space="preserve">Thank you for your interest in contributing!</w:t>
@@ -37,7 +49,7 @@
         </w:numPr>
       </w:pPr>
       <w:r>
-        <w:t xml:space="preserve">Fork the repository and clone your fork.</w:t>
+        <w:t xml:space="preserve">Fork the repository and create a feature branch</w:t>
       </w:r>
     </w:p>
     <w:p>
@@ -49,7 +61,7 @@
         </w:numPr>
       </w:pPr>
       <w:r>
-        <w:t xml:space="preserve">Create a new branch for your feature or bugfix.</w:t>
+        <w:t xml:space="preserve">Make your changes with clear commit messages</w:t>
       </w:r>
     </w:p>
     <w:p>
@@ -61,7 +73,7 @@
         </w:numPr>
       </w:pPr>
       <w:r>
-        <w:t xml:space="preserve">Make your changes and commit them with clear messages.</w:t>
+        <w:t xml:space="preserve">Open a Pull Request and fill out the template</w:t>
       </w:r>
     </w:p>
     <w:p>
@@ -73,19 +85,7 @@
         </w:numPr>
       </w:pPr>
       <w:r>
-        <w:t xml:space="preserve">Push your branch and open a Pull Request.</w:t>
-      </w:r>
-    </w:p>
-    <w:p>
-      <w:pPr>
-        <w:pStyle w:val="Compact"/>
-        <w:numPr>
-          <w:ilvl w:val="0"/>
-          <w:numId w:val="1001"/>
-        </w:numPr>
-      </w:pPr>
-      <w:r>
-        <w:t xml:space="preserve">Fill out the Pull Request Template and link any relevant issues.</w:t>
+        <w:t xml:space="preserve">Link any relevant issues</w:t>
       </w:r>
     </w:p>
     <w:bookmarkEnd w:id="9"/>
@@ -107,7 +107,7 @@
         </w:numPr>
       </w:pPr>
       <w:r>
-        <w:t xml:space="preserve">Follow the existing code style and conventions.</w:t>
+        <w:t xml:space="preserve">Follow code style and add comments/Javadoc</w:t>
       </w:r>
     </w:p>
     <w:p>
@@ -119,7 +119,7 @@
         </w:numPr>
       </w:pPr>
       <w:r>
-        <w:t xml:space="preserve">Add Javadoc and comments for new or changed code.</w:t>
+        <w:t xml:space="preserve">Update documentation as needed</w:t>
       </w:r>
     </w:p>
     <w:p>
@@ -131,29 +131,17 @@
         </w:numPr>
       </w:pPr>
       <w:r>
-        <w:t xml:space="preserve">Update documentation as needed.</w:t>
-      </w:r>
-    </w:p>
-    <w:p>
-      <w:pPr>
-        <w:pStyle w:val="Compact"/>
-        <w:numPr>
-          <w:ilvl w:val="0"/>
-          <w:numId w:val="1002"/>
-        </w:numPr>
-      </w:pPr>
-      <w:r>
-        <w:t xml:space="preserve">Test your changes before submitting.</w:t>
+        <w:t xml:space="preserve">Test your changes before submitting</w:t>
       </w:r>
     </w:p>
     <w:bookmarkEnd w:id="10"/>
-    <w:bookmarkStart w:id="11" w:name="reporting-issues"/>
+    <w:bookmarkStart w:id="11" w:name="code-of-conduct"/>
     <w:p>
       <w:pPr>
         <w:pStyle w:val="Heading2"/>
       </w:pPr>
       <w:r>
-        <w:t xml:space="preserve">Reporting Issues</w:t>
+        <w:t xml:space="preserve">Code of Conduct</w:t>
       </w:r>
     </w:p>
     <w:p>
@@ -165,65 +153,11 @@
         </w:numPr>
       </w:pPr>
       <w:r>
-        <w:t xml:space="preserve">Use the Issue Template for bug reports or feature requests.</w:t>
-      </w:r>
-    </w:p>
-    <w:p>
-      <w:pPr>
-        <w:pStyle w:val="Compact"/>
-        <w:numPr>
-          <w:ilvl w:val="0"/>
-          <w:numId w:val="1003"/>
-        </w:numPr>
-      </w:pPr>
-      <w:r>
-        <w:t xml:space="preserve">Provide clear steps to reproduce, expected/actual behavior, and environment details.</w:t>
+        <w:t xml:space="preserve">Be respectful and constructive</w:t>
       </w:r>
     </w:p>
     <w:bookmarkEnd w:id="11"/>
-    <w:bookmarkStart w:id="12" w:name="code-of-conduct"/>
-    <w:p>
-      <w:pPr>
-        <w:pStyle w:val="Heading2"/>
-      </w:pPr>
-      <w:r>
-        <w:t xml:space="preserve">Code of Conduct</w:t>
-      </w:r>
-    </w:p>
-    <w:p>
-      <w:pPr>
-        <w:pStyle w:val="Compact"/>
-        <w:numPr>
-          <w:ilvl w:val="0"/>
-          <w:numId w:val="1004"/>
-        </w:numPr>
-      </w:pPr>
-      <w:r>
-        <w:t xml:space="preserve">Be respectful and constructive.</w:t>
-      </w:r>
-    </w:p>
-    <w:p>
-      <w:pPr>
-        <w:pStyle w:val="Compact"/>
-        <w:numPr>
-          <w:ilvl w:val="0"/>
-          <w:numId w:val="1004"/>
-        </w:numPr>
-      </w:pPr>
-      <w:r>
-        <w:t xml:space="preserve">Review and respond to feedback promptly.</w:t>
-      </w:r>
-    </w:p>
-    <w:p>
-      <w:pPr>
-        <w:pStyle w:val="FirstParagraph"/>
-      </w:pPr>
-      <w:r>
-        <w:t xml:space="preserve">Thank you for helping improve this project!</w:t>
-      </w:r>
-    </w:p>
     <w:bookmarkEnd w:id="12"/>
-    <w:bookmarkEnd w:id="13"/>
     <w:sectPr>
       <w:footnotePr>
         <w:numRestart w:val="eachSect"/>
@@ -334,91 +268,6 @@
       </w:pPr>
     </w:lvl>
   </w:abstractNum>
-  <w:abstractNum w:abstractNumId="99411">
-    <w:nsid w:val="00A99411"/>
-    <w:multiLevelType w:val="multilevel"/>
-    <w:lvl w:ilvl="0">
-      <w:start w:val="1"/>
-      <w:numFmt w:val="decimal"/>
-      <w:lvlText w:val="%1."/>
-      <w:lvlJc w:val="left"/>
-      <w:pPr>
-        <w:ind w:left="720" w:hanging="360"/>
-      </w:pPr>
-    </w:lvl>
-    <w:lvl w:ilvl="1">
-      <w:start w:val="1"/>
-      <w:numFmt w:val="decimal"/>
-      <w:lvlText w:val="%2."/>
-      <w:lvlJc w:val="left"/>
-      <w:pPr>
-        <w:ind w:left="1440" w:hanging="360"/>
-      </w:pPr>
-    </w:lvl>
-    <w:lvl w:ilvl="2">
-      <w:start w:val="1"/>
-      <w:numFmt w:val="decimal"/>
-      <w:lvlText w:val="%3."/>
-      <w:lvlJc w:val="left"/>
-      <w:pPr>
-        <w:ind w:left="2160" w:hanging="360"/>
-      </w:pPr>
-    </w:lvl>
-    <w:lvl w:ilvl="3">
-      <w:start w:val="1"/>
-      <w:numFmt w:val="decimal"/>
-      <w:lvlText w:val="%4."/>
-      <w:lvlJc w:val="left"/>
-      <w:pPr>
-        <w:ind w:left="2880" w:hanging="360"/>
-      </w:pPr>
-    </w:lvl>
-    <w:lvl w:ilvl="4">
-      <w:start w:val="1"/>
-      <w:numFmt w:val="decimal"/>
-      <w:lvlText w:val="%5."/>
-      <w:lvlJc w:val="left"/>
-      <w:pPr>
-        <w:ind w:left="3600" w:hanging="360"/>
-      </w:pPr>
-    </w:lvl>
-    <w:lvl w:ilvl="5">
-      <w:start w:val="1"/>
-      <w:numFmt w:val="decimal"/>
-      <w:lvlText w:val="%6."/>
-      <w:lvlJc w:val="left"/>
-      <w:pPr>
-        <w:ind w:left="4320" w:hanging="360"/>
-      </w:pPr>
-    </w:lvl>
-    <w:lvl w:ilvl="6">
-      <w:start w:val="1"/>
-      <w:numFmt w:val="decimal"/>
-      <w:lvlText w:val="%7."/>
-      <w:lvlJc w:val="left"/>
-      <w:pPr>
-        <w:ind w:left="5040" w:hanging="360"/>
-      </w:pPr>
-    </w:lvl>
-    <w:lvl w:ilvl="7">
-      <w:start w:val="1"/>
-      <w:numFmt w:val="decimal"/>
-      <w:lvlText w:val="%8."/>
-      <w:lvlJc w:val="left"/>
-      <w:pPr>
-        <w:ind w:left="5760" w:hanging="360"/>
-      </w:pPr>
-    </w:lvl>
-    <w:lvl w:ilvl="8">
-      <w:start w:val="1"/>
-      <w:numFmt w:val="decimal"/>
-      <w:lvlText w:val="%9."/>
-      <w:lvlJc w:val="left"/>
-      <w:pPr>
-        <w:ind w:left="6480" w:hanging="360"/>
-      </w:pPr>
-    </w:lvl>
-  </w:abstractNum>
   <w:abstractNum w:abstractNumId="991">
     <w:nsid w:val="0000A991"/>
     <w:multiLevelType w:val="multilevel"/>
@@ -526,42 +375,12 @@
     <w:abstractNumId w:val="990"/>
   </w:num>
   <w:num w:numId="1001">
-    <w:abstractNumId w:val="99411"/>
-    <w:lvlOverride w:ilvl="0">
-      <w:startOverride w:val="1"/>
-    </w:lvlOverride>
-    <w:lvlOverride w:ilvl="1">
-      <w:startOverride w:val="1"/>
-    </w:lvlOverride>
-    <w:lvlOverride w:ilvl="2">
-      <w:startOverride w:val="1"/>
-    </w:lvlOverride>
-    <w:lvlOverride w:ilvl="3">
-      <w:startOverride w:val="1"/>
-    </w:lvlOverride>
-    <w:lvlOverride w:ilvl="4">
-      <w:startOverride w:val="1"/>
-    </w:lvlOverride>
-    <w:lvlOverride w:ilvl="5">
-      <w:startOverride w:val="1"/>
-    </w:lvlOverride>
-    <w:lvlOverride w:ilvl="6">
-      <w:startOverride w:val="1"/>
-    </w:lvlOverride>
-    <w:lvlOverride w:ilvl="7">
-      <w:startOverride w:val="1"/>
-    </w:lvlOverride>
-    <w:lvlOverride w:ilvl="8">
-      <w:startOverride w:val="1"/>
-    </w:lvlOverride>
+    <w:abstractNumId w:val="991"/>
   </w:num>
   <w:num w:numId="1002">
     <w:abstractNumId w:val="991"/>
   </w:num>
   <w:num w:numId="1003">
-    <w:abstractNumId w:val="991"/>
-  </w:num>
-  <w:num w:numId="1004">
     <w:abstractNumId w:val="991"/>
   </w:num>
 </w:numbering>

</xml_diff>